<commit_message>
respond letter latex version
</commit_message>
<xml_diff>
--- a/Reviewers_respond_letter.docx
+++ b/Reviewers_respond_letter.docx
@@ -37,7 +37,34 @@
           <w:szCs w:val="28"/>
           <w:lang w:val="en-US"/>
         </w:rPr>
-        <w:t>November 5, 2014</w:t>
+        <w:t xml:space="preserve">November </w:t>
+      </w:r>
+      <w:r>
+        <w:rPr>
+          <w:b/>
+          <w:sz w:val="28"/>
+          <w:szCs w:val="28"/>
+          <w:lang w:val="en-US"/>
+        </w:rPr>
+        <w:t>16</w:t>
+      </w:r>
+      <w:r>
+        <w:rPr>
+          <w:b/>
+          <w:sz w:val="28"/>
+          <w:szCs w:val="28"/>
+          <w:lang w:val="en-US"/>
+        </w:rPr>
+        <w:t>, 201</w:t>
+      </w:r>
+      <w:r>
+        <w:rPr>
+          <w:b/>
+          <w:sz w:val="28"/>
+          <w:szCs w:val="28"/>
+          <w:lang w:val="en-US"/>
+        </w:rPr>
+        <w:t>5</w:t>
       </w:r>
     </w:p>
     <w:p>
@@ -85,7 +112,51 @@
           <w:szCs w:val="28"/>
           <w:lang w:val="en-US"/>
         </w:rPr>
-        <w:t>Dear Prof. Marco Conti,</w:t>
+        <w:t xml:space="preserve">Dear </w:t>
+      </w:r>
+      <w:r>
+        <w:rPr>
+          <w:rFonts w:cs="Arial"/>
+          <w:b/>
+          <w:color w:val="222222"/>
+          <w:sz w:val="28"/>
+          <w:szCs w:val="28"/>
+          <w:shd w:val="clear" w:color="auto" w:fill="FFFFFF"/>
+        </w:rPr>
+        <w:t xml:space="preserve">Dr. </w:t>
+      </w:r>
+      <w:proofErr w:type="spellStart"/>
+      <w:r>
+        <w:rPr>
+          <w:rFonts w:cs="Arial"/>
+          <w:b/>
+          <w:color w:val="222222"/>
+          <w:sz w:val="28"/>
+          <w:szCs w:val="28"/>
+          <w:shd w:val="clear" w:color="auto" w:fill="FFFFFF"/>
+        </w:rPr>
+        <w:t>Jianhui</w:t>
+      </w:r>
+      <w:proofErr w:type="spellEnd"/>
+      <w:r>
+        <w:rPr>
+          <w:rFonts w:cs="Arial"/>
+          <w:b/>
+          <w:color w:val="222222"/>
+          <w:sz w:val="28"/>
+          <w:szCs w:val="28"/>
+          <w:shd w:val="clear" w:color="auto" w:fill="FFFFFF"/>
+        </w:rPr>
+        <w:t xml:space="preserve"> Wang</w:t>
+      </w:r>
+      <w:r>
+        <w:rPr>
+          <w:b/>
+          <w:sz w:val="28"/>
+          <w:szCs w:val="28"/>
+          <w:lang w:val="en-US"/>
+        </w:rPr>
+        <w:t>,</w:t>
       </w:r>
     </w:p>
     <w:p>
@@ -115,7 +186,77 @@
           <w:rFonts w:ascii="Arial" w:hAnsi="Arial" w:cs="Arial"/>
           <w:lang w:val="en-US"/>
         </w:rPr>
-        <w:t xml:space="preserve"> this revision before the agreed upon deadline, November 16, 2014. We appreciate the time and detail provided by each reviewer and by you and has incorporated the suggested changes into the manuscript to the best of our ability. The manuscript has certainly benefited from these insightful revision suggestions.</w:t>
+        <w:t xml:space="preserve"> this revision before the agreed upon deadline, </w:t>
+      </w:r>
+      <w:r>
+        <w:rPr>
+          <w:rFonts w:ascii="Arial" w:hAnsi="Arial" w:cs="Arial"/>
+          <w:lang w:val="en-US"/>
+        </w:rPr>
+        <w:t>December</w:t>
+      </w:r>
+      <w:r>
+        <w:rPr>
+          <w:rFonts w:ascii="Arial" w:hAnsi="Arial" w:cs="Arial"/>
+          <w:lang w:val="en-US"/>
+        </w:rPr>
+        <w:t xml:space="preserve"> </w:t>
+      </w:r>
+      <w:r>
+        <w:rPr>
+          <w:rFonts w:ascii="Arial" w:hAnsi="Arial" w:cs="Arial"/>
+          <w:lang w:val="en-US"/>
+        </w:rPr>
+        <w:t>21</w:t>
+      </w:r>
+      <w:r>
+        <w:rPr>
+          <w:rFonts w:ascii="Arial" w:hAnsi="Arial" w:cs="Arial"/>
+          <w:lang w:val="en-US"/>
+        </w:rPr>
+        <w:t>, 201</w:t>
+      </w:r>
+      <w:r>
+        <w:rPr>
+          <w:rFonts w:ascii="Arial" w:hAnsi="Arial" w:cs="Arial"/>
+          <w:lang w:val="en-US"/>
+        </w:rPr>
+        <w:t>5</w:t>
+      </w:r>
+      <w:r>
+        <w:rPr>
+          <w:rFonts w:ascii="Arial" w:hAnsi="Arial" w:cs="Arial"/>
+          <w:lang w:val="en-US"/>
+        </w:rPr>
+        <w:t>. We appreciate the time and detail</w:t>
+      </w:r>
+      <w:r>
+        <w:rPr>
+          <w:rFonts w:ascii="Arial" w:hAnsi="Arial" w:cs="Arial"/>
+          <w:lang w:val="en-US"/>
+        </w:rPr>
+        <w:t>s</w:t>
+      </w:r>
+      <w:r>
+        <w:rPr>
+          <w:rFonts w:ascii="Arial" w:hAnsi="Arial" w:cs="Arial"/>
+          <w:lang w:val="en-US"/>
+        </w:rPr>
+        <w:t xml:space="preserve"> provided by each reviewer and by you and ha</w:t>
+      </w:r>
+      <w:r>
+        <w:rPr>
+          <w:rFonts w:ascii="Arial" w:hAnsi="Arial" w:cs="Arial"/>
+          <w:lang w:val="en-US"/>
+        </w:rPr>
+        <w:t>ve</w:t>
+      </w:r>
+      <w:r>
+        <w:rPr>
+          <w:rFonts w:ascii="Arial" w:hAnsi="Arial" w:cs="Arial"/>
+          <w:lang w:val="en-US"/>
+        </w:rPr>
+        <w:t xml:space="preserve"> incorporated the suggested changes into the manuscript to the best of our ability. The manuscript has certainly benefited from these insightful revision suggestions.</w:t>
       </w:r>
       <w:bookmarkStart w:id="0" w:name="_GoBack"/>
       <w:bookmarkEnd w:id="0"/>
@@ -575,14 +716,227 @@
     </w:p>
     <w:p>
       <w:pPr>
-        <w:rPr>
-          <w:rFonts w:ascii="Arial" w:hAnsi="Arial" w:cs="Arial"/>
-          <w:color w:val="222222"/>
-          <w:sz w:val="20"/>
-          <w:szCs w:val="20"/>
-          <w:lang w:val="en-US"/>
-        </w:rPr>
-      </w:pPr>
+        <w:jc w:val="both"/>
+        <w:rPr>
+          <w:rFonts w:ascii="Arial" w:hAnsi="Arial" w:cs="Arial"/>
+          <w:color w:val="222222"/>
+          <w:sz w:val="20"/>
+          <w:szCs w:val="20"/>
+          <w:lang w:val="en-US"/>
+        </w:rPr>
+      </w:pPr>
+      <w:r>
+        <w:rPr>
+          <w:rFonts w:ascii="Arial" w:hAnsi="Arial" w:cs="Arial"/>
+          <w:b/>
+          <w:color w:val="222222"/>
+          <w:lang w:val="en-US"/>
+        </w:rPr>
+        <w:t>[Answer]</w:t>
+      </w:r>
+      <w:r>
+        <w:rPr>
+          <w:rFonts w:ascii="Arial" w:hAnsi="Arial" w:cs="Arial"/>
+          <w:color w:val="222222"/>
+          <w:sz w:val="20"/>
+          <w:szCs w:val="20"/>
+          <w:lang w:val="en-US"/>
+        </w:rPr>
+        <w:t xml:space="preserve"> </w:t>
+      </w:r>
+      <w:r>
+        <w:rPr>
+          <w:rFonts w:ascii="Arial" w:hAnsi="Arial" w:cs="Arial"/>
+          <w:color w:val="222222"/>
+          <w:sz w:val="20"/>
+          <w:szCs w:val="20"/>
+          <w:lang w:val="en-US"/>
+        </w:rPr>
+        <w:t>The results presented in t</w:t>
+      </w:r>
+      <w:r>
+        <w:rPr>
+          <w:rFonts w:ascii="Arial" w:hAnsi="Arial" w:cs="Arial"/>
+          <w:color w:val="222222"/>
+          <w:sz w:val="20"/>
+          <w:szCs w:val="20"/>
+          <w:lang w:val="en-US"/>
+        </w:rPr>
+        <w:t>his paper come from hourly sampled weather data</w:t>
+      </w:r>
+      <w:r>
+        <w:rPr>
+          <w:rFonts w:ascii="Arial" w:hAnsi="Arial" w:cs="Arial"/>
+          <w:color w:val="222222"/>
+          <w:sz w:val="20"/>
+          <w:szCs w:val="20"/>
+          <w:lang w:val="en-US"/>
+        </w:rPr>
+        <w:t xml:space="preserve">. Therefore, all the correlations between the agents are derived from hourly sampled time series. This low frequency sampling has the effect of hiding short time intermittencies that are present in both wind speed and solar irradiance </w:t>
+      </w:r>
+      <w:r>
+        <w:rPr>
+          <w:rFonts w:ascii="Arial" w:hAnsi="Arial" w:cs="Arial"/>
+          <w:color w:val="222222"/>
+          <w:sz w:val="20"/>
+          <w:szCs w:val="20"/>
+          <w:lang w:val="en-US"/>
+        </w:rPr>
+        <w:t xml:space="preserve">real </w:t>
+      </w:r>
+      <w:r>
+        <w:rPr>
+          <w:rFonts w:ascii="Arial" w:hAnsi="Arial" w:cs="Arial"/>
+          <w:color w:val="222222"/>
+          <w:sz w:val="20"/>
+          <w:szCs w:val="20"/>
+          <w:lang w:val="en-US"/>
+        </w:rPr>
+        <w:t>dynamics.</w:t>
+      </w:r>
+      <w:r>
+        <w:rPr>
+          <w:rFonts w:ascii="Arial" w:hAnsi="Arial" w:cs="Arial"/>
+          <w:color w:val="222222"/>
+          <w:sz w:val="20"/>
+          <w:szCs w:val="20"/>
+          <w:lang w:val="en-US"/>
+        </w:rPr>
+        <w:t xml:space="preserve"> According to </w:t>
+      </w:r>
+      <w:r>
+        <w:rPr>
+          <w:rFonts w:ascii="Arial" w:hAnsi="Arial" w:cs="Arial"/>
+          <w:color w:val="222222"/>
+          <w:sz w:val="20"/>
+          <w:szCs w:val="20"/>
+          <w:lang w:val="en-US"/>
+        </w:rPr>
+        <w:t>“</w:t>
+      </w:r>
+      <w:r>
+        <w:rPr>
+          <w:rFonts w:ascii="Arial" w:hAnsi="Arial" w:cs="Arial"/>
+          <w:i/>
+          <w:color w:val="222222"/>
+          <w:sz w:val="20"/>
+          <w:szCs w:val="20"/>
+          <w:lang w:val="en-US"/>
+        </w:rPr>
+        <w:t>Suppressing the non-Gaussian statistics of Renewable Power from Wind and Solar</w:t>
+      </w:r>
+      <w:r>
+        <w:rPr>
+          <w:rFonts w:ascii="Arial" w:hAnsi="Arial" w:cs="Arial"/>
+          <w:i/>
+          <w:color w:val="222222"/>
+          <w:sz w:val="20"/>
+          <w:szCs w:val="20"/>
+          <w:lang w:val="en-US"/>
+        </w:rPr>
+        <w:t>”</w:t>
+      </w:r>
+      <w:r>
+        <w:rPr>
+          <w:rFonts w:ascii="Arial" w:hAnsi="Arial" w:cs="Arial"/>
+          <w:color w:val="222222"/>
+          <w:sz w:val="20"/>
+          <w:szCs w:val="20"/>
+          <w:lang w:val="en-US"/>
+        </w:rPr>
+        <w:t>, “extreme events in the solar irradiance and wind power fluctuations are much more frequent in short time scales” than expected with a Gaussian process</w:t>
+      </w:r>
+      <w:r>
+        <w:rPr>
+          <w:rFonts w:ascii="Arial" w:hAnsi="Arial" w:cs="Arial"/>
+          <w:color w:val="222222"/>
+          <w:sz w:val="20"/>
+          <w:szCs w:val="20"/>
+          <w:lang w:val="en-US"/>
+        </w:rPr>
+        <w:t>. This is especially true and understandable for solar irradiance that can change drastically in case of clouds passing in a sunny sky for instance</w:t>
+      </w:r>
+      <w:r>
+        <w:rPr>
+          <w:rFonts w:ascii="Arial" w:hAnsi="Arial" w:cs="Arial"/>
+          <w:color w:val="222222"/>
+          <w:sz w:val="20"/>
+          <w:szCs w:val="20"/>
+          <w:lang w:val="en-US"/>
+        </w:rPr>
+        <w:t xml:space="preserve">. Although we did not, in this paper, study how the correlation structure evolves with the sampling frequency of the data, we believe that the variance of the power distribution of the coalitions will increase with the </w:t>
+      </w:r>
+      <w:r>
+        <w:rPr>
+          <w:rFonts w:ascii="Arial" w:hAnsi="Arial" w:cs="Arial"/>
+          <w:color w:val="222222"/>
+          <w:sz w:val="20"/>
+          <w:szCs w:val="20"/>
+          <w:lang w:val="en-US"/>
+        </w:rPr>
+        <w:t xml:space="preserve">sampling </w:t>
+      </w:r>
+      <w:r>
+        <w:rPr>
+          <w:rFonts w:ascii="Arial" w:hAnsi="Arial" w:cs="Arial"/>
+          <w:color w:val="222222"/>
+          <w:sz w:val="20"/>
+          <w:szCs w:val="20"/>
+          <w:lang w:val="en-US"/>
+        </w:rPr>
+        <w:t xml:space="preserve">frequency. </w:t>
+      </w:r>
+      <w:r>
+        <w:rPr>
+          <w:rFonts w:ascii="Arial" w:hAnsi="Arial" w:cs="Arial"/>
+          <w:color w:val="222222"/>
+          <w:sz w:val="20"/>
+          <w:szCs w:val="20"/>
+          <w:lang w:val="en-US"/>
+        </w:rPr>
+        <w:t xml:space="preserve">Nevertheless, as our algorithm tries to minimize </w:t>
+      </w:r>
+      <w:r>
+        <w:rPr>
+          <w:rFonts w:ascii="Arial" w:hAnsi="Arial" w:cs="Arial"/>
+          <w:color w:val="222222"/>
+          <w:sz w:val="20"/>
+          <w:szCs w:val="20"/>
+          <w:lang w:val="en-US"/>
+        </w:rPr>
+        <w:lastRenderedPageBreak/>
+        <w:t xml:space="preserve">intra-coalition correlations, we believe that </w:t>
+      </w:r>
+      <w:r>
+        <w:rPr>
+          <w:rFonts w:ascii="Arial" w:hAnsi="Arial" w:cs="Arial"/>
+          <w:color w:val="222222"/>
+          <w:sz w:val="20"/>
+          <w:szCs w:val="20"/>
+          <w:lang w:val="en-US"/>
+        </w:rPr>
+        <w:t xml:space="preserve">short time fluctuations </w:t>
+      </w:r>
+      <w:r>
+        <w:rPr>
+          <w:rFonts w:ascii="Arial" w:hAnsi="Arial" w:cs="Arial"/>
+          <w:color w:val="222222"/>
+          <w:sz w:val="20"/>
+          <w:szCs w:val="20"/>
+          <w:lang w:val="en-US"/>
+        </w:rPr>
+        <w:t>will tend to impact less “our” coalitions than the ones obtained with the other presented strategies.</w:t>
+      </w:r>
+      <w:r>
+        <w:rPr>
+          <w:rFonts w:ascii="Arial" w:hAnsi="Arial" w:cs="Arial"/>
+          <w:color w:val="222222"/>
+          <w:sz w:val="20"/>
+          <w:szCs w:val="20"/>
+          <w:lang w:val="en-US"/>
+        </w:rPr>
+        <w:t xml:space="preserve"> </w:t>
+      </w:r>
     </w:p>
     <w:p>
       <w:pPr>
@@ -650,7 +1004,6 @@
           <w:shd w:val="clear" w:color="auto" w:fill="FFFFFF"/>
           <w:lang w:val="en-US"/>
         </w:rPr>
-        <w:lastRenderedPageBreak/>
         <w:t>Comment 5:</w:t>
       </w:r>
       <w:r>
@@ -1521,6 +1874,7 @@
           <w:szCs w:val="20"/>
           <w:lang w:val="en-US"/>
         </w:rPr>
+        <w:lastRenderedPageBreak/>
         <w:t>----------------------------------------------------------------</w:t>
       </w:r>
       <w:r>
@@ -1732,7 +2086,6 @@
           <w:szCs w:val="20"/>
           <w:lang w:val="en-US"/>
         </w:rPr>
-        <w:lastRenderedPageBreak/>
         <w:br/>
       </w:r>
       <w:r>
@@ -2476,7 +2829,29 @@
           <w:shd w:val="clear" w:color="auto" w:fill="FFFFFF"/>
           <w:lang w:val="en-US"/>
         </w:rPr>
-        <w:t xml:space="preserve">, over-production of some might tend to compensate the under-production of the others, yielding a more stable output. In the case of a </w:t>
+        <w:t>, over-production of some</w:t>
+      </w:r>
+      <w:r>
+        <w:rPr>
+          <w:rFonts w:ascii="Arial" w:hAnsi="Arial" w:cs="Arial"/>
+          <w:color w:val="222222"/>
+          <w:sz w:val="20"/>
+          <w:szCs w:val="20"/>
+          <w:shd w:val="clear" w:color="auto" w:fill="FFFFFF"/>
+          <w:lang w:val="en-US"/>
+        </w:rPr>
+        <w:t xml:space="preserve"> of them</w:t>
+      </w:r>
+      <w:r>
+        <w:rPr>
+          <w:rFonts w:ascii="Arial" w:hAnsi="Arial" w:cs="Arial"/>
+          <w:color w:val="222222"/>
+          <w:sz w:val="20"/>
+          <w:szCs w:val="20"/>
+          <w:shd w:val="clear" w:color="auto" w:fill="FFFFFF"/>
+          <w:lang w:val="en-US"/>
+        </w:rPr>
+        <w:t xml:space="preserve"> might tend to compensate the under-production of the others, yielding a more stable output. In the case of a </w:t>
       </w:r>
       <w:proofErr w:type="spellStart"/>
       <w:r>
@@ -2691,18 +3066,52 @@
           <w:shd w:val="clear" w:color="auto" w:fill="FFFFFF"/>
           <w:lang w:val="en-US"/>
         </w:rPr>
-        <w:t>the number of agents in the coalitions is not small, the distribution of the coalition will tend to a normal distribution for independent agents.</w:t>
-      </w:r>
-      <w:r>
-        <w:rPr>
-          <w:rFonts w:ascii="Arial" w:hAnsi="Arial" w:cs="Arial"/>
-          <w:color w:val="222222"/>
-          <w:sz w:val="20"/>
-          <w:szCs w:val="20"/>
-          <w:shd w:val="clear" w:color="auto" w:fill="FFFFFF"/>
-          <w:lang w:val="en-US"/>
-        </w:rPr>
-        <w:t xml:space="preserve"> Although independence is generally not true and is not required for our method, we found that using this assumption for tuning alpha gives good results in practice. Other parameter selection methods such as grid search could also be used although not presented in the article.</w:t>
+        <w:t xml:space="preserve">the number of agents in the coalitions </w:t>
+      </w:r>
+      <w:r>
+        <w:rPr>
+          <w:rFonts w:ascii="Arial" w:hAnsi="Arial" w:cs="Arial"/>
+          <w:color w:val="222222"/>
+          <w:sz w:val="20"/>
+          <w:szCs w:val="20"/>
+          <w:shd w:val="clear" w:color="auto" w:fill="FFFFFF"/>
+          <w:lang w:val="en-US"/>
+        </w:rPr>
+        <w:t>increases</w:t>
+      </w:r>
+      <w:r>
+        <w:rPr>
+          <w:rFonts w:ascii="Arial" w:hAnsi="Arial" w:cs="Arial"/>
+          <w:color w:val="222222"/>
+          <w:sz w:val="20"/>
+          <w:szCs w:val="20"/>
+          <w:shd w:val="clear" w:color="auto" w:fill="FFFFFF"/>
+          <w:lang w:val="en-US"/>
+        </w:rPr>
+        <w:t>, the distribution of the coalition will tend to a normal distribution for independent agents.</w:t>
+      </w:r>
+      <w:r>
+        <w:rPr>
+          <w:rFonts w:ascii="Arial" w:hAnsi="Arial" w:cs="Arial"/>
+          <w:color w:val="222222"/>
+          <w:sz w:val="20"/>
+          <w:szCs w:val="20"/>
+          <w:shd w:val="clear" w:color="auto" w:fill="FFFFFF"/>
+          <w:lang w:val="en-US"/>
+        </w:rPr>
+        <w:t xml:space="preserve"> Although independence is generally not true and is not required for our method, we found that using this assumption for tuning alpha gives good results in </w:t>
+      </w:r>
+      <w:r>
+        <w:rPr>
+          <w:rFonts w:ascii="Arial" w:hAnsi="Arial" w:cs="Arial"/>
+          <w:color w:val="222222"/>
+          <w:sz w:val="20"/>
+          <w:szCs w:val="20"/>
+          <w:shd w:val="clear" w:color="auto" w:fill="FFFFFF"/>
+          <w:lang w:val="en-US"/>
+        </w:rPr>
+        <w:lastRenderedPageBreak/>
+        <w:t>practice. Other parameter selection methods such as grid search could also be used although not presented in the article.</w:t>
       </w:r>
     </w:p>
     <w:p>
@@ -2833,7 +3242,6 @@
           <w:shd w:val="clear" w:color="auto" w:fill="FFFFFF"/>
           <w:lang w:val="en-US"/>
         </w:rPr>
-        <w:lastRenderedPageBreak/>
         <w:t>[Answer]</w:t>
       </w:r>
       <w:r>
@@ -4251,6 +4659,7 @@
           <w:szCs w:val="20"/>
           <w:lang w:val="en-US"/>
         </w:rPr>
+        <w:lastRenderedPageBreak/>
         <w:br/>
       </w:r>
       <w:r>
@@ -4341,19 +4750,7 @@
           <w:shd w:val="clear" w:color="auto" w:fill="FFFFFF"/>
           <w:lang w:val="en-US"/>
         </w:rPr>
-        <w:t xml:space="preserve">we make the distinction between the available power of a coalition, </w:t>
-      </w:r>
-      <w:r>
-        <w:rPr>
-          <w:rFonts w:ascii="Arial" w:hAnsi="Arial" w:cs="Arial"/>
-          <w:color w:val="222222"/>
-          <w:sz w:val="20"/>
-          <w:szCs w:val="20"/>
-          <w:shd w:val="clear" w:color="auto" w:fill="FFFFFF"/>
-          <w:lang w:val="en-US"/>
-        </w:rPr>
-        <w:lastRenderedPageBreak/>
-        <w:t>and the power it really injects in the grid. Although the latter has to be equal to the contract, we allow the former to be larger since the difference can be used for storage or other usages.</w:t>
+        <w:t>we make the distinction between the available power of a coalition, and the power it really injects in the grid. Although the latter has to be equal to the contract, we allow the former to be larger since the difference can be used for storage or other usages.</w:t>
       </w:r>
       <w:r>
         <w:rPr>
@@ -5035,7 +5432,154 @@
           <w:shd w:val="clear" w:color="auto" w:fill="FFFFFF"/>
           <w:lang w:val="en-US"/>
         </w:rPr>
-        <w:t xml:space="preserve">” to characterize the power output of the coalitions, whereas we used the word “resilience” to represent the capacity of the coalitions to sustain the loss of one or more agents. We agree with the reviewer that these terms might be </w:t>
+        <w:t>” to characterize the</w:t>
+      </w:r>
+      <w:r>
+        <w:rPr>
+          <w:rFonts w:ascii="Arial" w:hAnsi="Arial" w:cs="Arial"/>
+          <w:color w:val="222222"/>
+          <w:sz w:val="20"/>
+          <w:szCs w:val="20"/>
+          <w:shd w:val="clear" w:color="auto" w:fill="FFFFFF"/>
+          <w:lang w:val="en-US"/>
+        </w:rPr>
+        <w:t xml:space="preserve"> “</w:t>
+      </w:r>
+      <w:proofErr w:type="spellStart"/>
+      <w:r>
+        <w:rPr>
+          <w:rFonts w:ascii="Arial" w:hAnsi="Arial" w:cs="Arial"/>
+          <w:color w:val="222222"/>
+          <w:sz w:val="20"/>
+          <w:szCs w:val="20"/>
+          <w:shd w:val="clear" w:color="auto" w:fill="FFFFFF"/>
+          <w:lang w:val="en-US"/>
+        </w:rPr>
+        <w:t>smootheness</w:t>
+      </w:r>
+      <w:proofErr w:type="spellEnd"/>
+      <w:r>
+        <w:rPr>
+          <w:rFonts w:ascii="Arial" w:hAnsi="Arial" w:cs="Arial"/>
+          <w:color w:val="222222"/>
+          <w:sz w:val="20"/>
+          <w:szCs w:val="20"/>
+          <w:shd w:val="clear" w:color="auto" w:fill="FFFFFF"/>
+          <w:lang w:val="en-US"/>
+        </w:rPr>
+        <w:t>”</w:t>
+      </w:r>
+      <w:r>
+        <w:rPr>
+          <w:rFonts w:ascii="Arial" w:hAnsi="Arial" w:cs="Arial"/>
+          <w:color w:val="222222"/>
+          <w:sz w:val="20"/>
+          <w:szCs w:val="20"/>
+          <w:shd w:val="clear" w:color="auto" w:fill="FFFFFF"/>
+          <w:lang w:val="en-US"/>
+        </w:rPr>
+        <w:t xml:space="preserve"> </w:t>
+      </w:r>
+      <w:r>
+        <w:rPr>
+          <w:rFonts w:ascii="Arial" w:hAnsi="Arial" w:cs="Arial"/>
+          <w:color w:val="222222"/>
+          <w:sz w:val="20"/>
+          <w:szCs w:val="20"/>
+          <w:shd w:val="clear" w:color="auto" w:fill="FFFFFF"/>
+          <w:lang w:val="en-US"/>
+        </w:rPr>
+        <w:t xml:space="preserve">of the </w:t>
+      </w:r>
+      <w:r>
+        <w:rPr>
+          <w:rFonts w:ascii="Arial" w:hAnsi="Arial" w:cs="Arial"/>
+          <w:color w:val="222222"/>
+          <w:sz w:val="20"/>
+          <w:szCs w:val="20"/>
+          <w:shd w:val="clear" w:color="auto" w:fill="FFFFFF"/>
+          <w:lang w:val="en-US"/>
+        </w:rPr>
+        <w:t>power output of the coalitions</w:t>
+      </w:r>
+      <w:r>
+        <w:rPr>
+          <w:rFonts w:ascii="Arial" w:hAnsi="Arial" w:cs="Arial"/>
+          <w:color w:val="222222"/>
+          <w:sz w:val="20"/>
+          <w:szCs w:val="20"/>
+          <w:shd w:val="clear" w:color="auto" w:fill="FFFFFF"/>
+          <w:lang w:val="en-US"/>
+        </w:rPr>
+        <w:t>. In this paper, this “</w:t>
+      </w:r>
+      <w:proofErr w:type="spellStart"/>
+      <w:r>
+        <w:rPr>
+          <w:rFonts w:ascii="Arial" w:hAnsi="Arial" w:cs="Arial"/>
+          <w:color w:val="222222"/>
+          <w:sz w:val="20"/>
+          <w:szCs w:val="20"/>
+          <w:shd w:val="clear" w:color="auto" w:fill="FFFFFF"/>
+          <w:lang w:val="en-US"/>
+        </w:rPr>
+        <w:t>smootheness</w:t>
+      </w:r>
+      <w:proofErr w:type="spellEnd"/>
+      <w:r>
+        <w:rPr>
+          <w:rFonts w:ascii="Arial" w:hAnsi="Arial" w:cs="Arial"/>
+          <w:color w:val="222222"/>
+          <w:sz w:val="20"/>
+          <w:szCs w:val="20"/>
+          <w:shd w:val="clear" w:color="auto" w:fill="FFFFFF"/>
+          <w:lang w:val="en-US"/>
+        </w:rPr>
+        <w:t>” appears as a consequence of the variance of the coalitions’ power distributions. Therefore the “stability” and “reliability” concepts of our paper are strongly connected but we wanted</w:t>
+      </w:r>
+      <w:r>
+        <w:rPr>
+          <w:rFonts w:ascii="Arial" w:hAnsi="Arial" w:cs="Arial"/>
+          <w:color w:val="222222"/>
+          <w:sz w:val="20"/>
+          <w:szCs w:val="20"/>
+          <w:shd w:val="clear" w:color="auto" w:fill="FFFFFF"/>
+          <w:lang w:val="en-US"/>
+        </w:rPr>
+        <w:t xml:space="preserve"> to make the distinction. Naturally, w</w:t>
+      </w:r>
+      <w:r>
+        <w:rPr>
+          <w:rFonts w:ascii="Arial" w:hAnsi="Arial" w:cs="Arial"/>
+          <w:color w:val="222222"/>
+          <w:sz w:val="20"/>
+          <w:szCs w:val="20"/>
+          <w:shd w:val="clear" w:color="auto" w:fill="FFFFFF"/>
+          <w:lang w:val="en-US"/>
+        </w:rPr>
+        <w:t>e agree with the reviewer that these terms</w:t>
+      </w:r>
+      <w:r>
+        <w:rPr>
+          <w:rFonts w:ascii="Arial" w:hAnsi="Arial" w:cs="Arial"/>
+          <w:color w:val="222222"/>
+          <w:sz w:val="20"/>
+          <w:szCs w:val="20"/>
+          <w:shd w:val="clear" w:color="auto" w:fill="FFFFFF"/>
+          <w:lang w:val="en-US"/>
+        </w:rPr>
+        <w:t xml:space="preserve"> are used here in a special way, and</w:t>
+      </w:r>
+      <w:r>
+        <w:rPr>
+          <w:rFonts w:ascii="Arial" w:hAnsi="Arial" w:cs="Arial"/>
+          <w:color w:val="222222"/>
+          <w:sz w:val="20"/>
+          <w:szCs w:val="20"/>
+          <w:shd w:val="clear" w:color="auto" w:fill="FFFFFF"/>
+          <w:lang w:val="en-US"/>
+        </w:rPr>
+        <w:t xml:space="preserve"> might be </w:t>
       </w:r>
       <w:r>
         <w:rPr>
@@ -5839,7 +6383,7 @@
 </file>
 
 <file path=customXml/itemProps1.xml><?xml version="1.0" encoding="utf-8"?>
-<ds:datastoreItem xmlns:ds="http://schemas.openxmlformats.org/officeDocument/2006/customXml" ds:itemID="{DF094ACD-A2B2-439C-BC48-4669808FE53D}">
+<ds:datastoreItem xmlns:ds="http://schemas.openxmlformats.org/officeDocument/2006/customXml" ds:itemID="{B7E093F7-8230-4CE2-8B80-3A627840AF49}">
   <ds:schemaRefs>
     <ds:schemaRef ds:uri="http://schemas.openxmlformats.org/officeDocument/2006/bibliography"/>
   </ds:schemaRefs>

</xml_diff>